<commit_message>
added the different damages to the enemy script
</commit_message>
<xml_diff>
--- a/Design/Viruses.docx
+++ b/Design/Viruses.docx
@@ -3,43 +3,105 @@
 <w:document xmlns:wpc="http://schemas.microsoft.com/office/word/2010/wordprocessingCanvas" xmlns:cx="http://schemas.microsoft.com/office/drawing/2014/chartex" xmlns:cx1="http://schemas.microsoft.com/office/drawing/2015/9/8/chartex" xmlns:cx2="http://schemas.microsoft.com/office/drawing/2015/10/21/chartex" xmlns:cx3="http://schemas.microsoft.com/office/drawing/2016/5/9/chartex" xmlns:cx4="http://schemas.microsoft.com/office/drawing/2016/5/10/chartex" xmlns:cx5="http://schemas.microsoft.com/office/drawing/2016/5/11/chartex" xmlns:cx6="http://schemas.microsoft.com/office/drawing/2016/5/12/chartex" xmlns:cx7="http://schemas.microsoft.com/office/drawing/2016/5/13/chartex" xmlns:cx8="http://schemas.microsoft.com/office/drawing/2016/5/14/chartex" xmlns:mc="http://schemas.openxmlformats.org/markup-compatibility/2006" xmlns:aink="http://schemas.microsoft.com/office/drawing/2016/ink" xmlns:am3d="http://schemas.microsoft.com/office/drawing/2017/model3d" xmlns:o="urn:schemas-microsoft-com:office:office" xmlns:r="http://schemas.openxmlformats.org/officeDocument/2006/relationships" xmlns:m="http://schemas.openxmlformats.org/officeDocument/2006/math" xmlns:v="urn:schemas-microsoft-com:vml" xmlns:wp14="http://schemas.microsoft.com/office/word/2010/wordprocessingDrawing" xmlns:wp="http://schemas.openxmlformats.org/drawingml/2006/wordprocessingDrawing" xmlns:w10="urn:schemas-microsoft-com:office:word" xmlns:w="http://schemas.openxmlformats.org/wordprocessingml/2006/main" xmlns:w14="http://schemas.microsoft.com/office/word/2010/wordml" xmlns:w15="http://schemas.microsoft.com/office/word/2012/wordml" xmlns:w16cid="http://schemas.microsoft.com/office/word/2016/wordml/cid" xmlns:w16se="http://schemas.microsoft.com/office/word/2015/wordml/symex" xmlns:wpg="http://schemas.microsoft.com/office/word/2010/wordprocessingGroup" xmlns:wpi="http://schemas.microsoft.com/office/word/2010/wordprocessingInk" xmlns:wne="http://schemas.microsoft.com/office/word/2006/wordml" xmlns:wps="http://schemas.microsoft.com/office/word/2010/wordprocessingShape" mc:Ignorable="w14 w15 w16se w16cid wp14">
   <w:body>
     <w:p>
-      <w:r>
+      <w:pPr>
+        <w:rPr>
+          <w:color w:val="FF0000"/>
+        </w:rPr>
+      </w:pPr>
+      <w:r>
+        <w:rPr>
+          <w:color w:val="FF0000"/>
+        </w:rPr>
         <w:t>Worm</w:t>
       </w:r>
     </w:p>
     <w:p>
-      <w:r>
+      <w:pPr>
+        <w:rPr>
+          <w:color w:val="FF0000"/>
+        </w:rPr>
+      </w:pPr>
+      <w:r>
+        <w:rPr>
+          <w:color w:val="FF0000"/>
+        </w:rPr>
         <w:t>high</w:t>
       </w:r>
       <w:r>
+        <w:rPr>
+          <w:color w:val="FF0000"/>
+        </w:rPr>
         <w:t xml:space="preserve"> health</w:t>
       </w:r>
     </w:p>
     <w:p>
-      <w:r>
+      <w:pPr>
+        <w:rPr>
+          <w:color w:val="FF0000"/>
+        </w:rPr>
+      </w:pPr>
+      <w:r>
+        <w:rPr>
+          <w:color w:val="FF0000"/>
+        </w:rPr>
         <w:t>Base attack: red</w:t>
       </w:r>
     </w:p>
     <w:p>
-      <w:r>
+      <w:pPr>
+        <w:rPr>
+          <w:color w:val="FF0000"/>
+        </w:rPr>
+      </w:pPr>
+      <w:r>
+        <w:rPr>
+          <w:color w:val="FF0000"/>
+        </w:rPr>
         <w:t>Middle range</w:t>
       </w:r>
     </w:p>
     <w:p>
-      <w:r>
+      <w:pPr>
+        <w:rPr>
+          <w:color w:val="FF0000"/>
+        </w:rPr>
+      </w:pPr>
+      <w:r>
+        <w:rPr>
+          <w:color w:val="FF0000"/>
+        </w:rPr>
         <w:t>Low damage</w:t>
       </w:r>
     </w:p>
     <w:p>
-      <w:r>
+      <w:pPr>
+        <w:rPr>
+          <w:color w:val="FF0000"/>
+        </w:rPr>
+      </w:pPr>
+      <w:r>
+        <w:rPr>
+          <w:color w:val="FF0000"/>
+        </w:rPr>
         <w:t>Power up: shoot a projectile that costs one life and, if it hits, it adds the enemy as a companion (max 3)</w:t>
       </w:r>
     </w:p>
     <w:p>
-      <w:r>
+      <w:pPr>
+        <w:rPr>
+          <w:color w:val="FF0000"/>
+        </w:rPr>
+      </w:pPr>
+      <w:r>
+        <w:rPr>
+          <w:color w:val="FF0000"/>
+        </w:rPr>
         <w:t xml:space="preserve">Gameplay: needs to build up a consistent army for being able to deal some damage, </w:t>
       </w:r>
       <w:r>
+        <w:rPr>
+          <w:color w:val="FF0000"/>
+        </w:rPr>
         <w:t>but has to be careful with his aim to avoid losing too much health</w:t>
       </w:r>
     </w:p>
@@ -49,123 +111,308 @@
       </w:r>
     </w:p>
     <w:p>
-      <w:r>
+      <w:pPr>
+        <w:rPr>
+          <w:color w:val="00B050"/>
+        </w:rPr>
+      </w:pPr>
+      <w:r>
+        <w:rPr>
+          <w:color w:val="00B050"/>
+        </w:rPr>
         <w:t>Trojan</w:t>
       </w:r>
     </w:p>
     <w:p>
-      <w:r>
+      <w:pPr>
+        <w:rPr>
+          <w:color w:val="00B050"/>
+        </w:rPr>
+      </w:pPr>
+      <w:r>
+        <w:rPr>
+          <w:color w:val="00B050"/>
+        </w:rPr>
         <w:t>Low health</w:t>
       </w:r>
     </w:p>
     <w:p>
-      <w:r>
+      <w:pPr>
+        <w:rPr>
+          <w:color w:val="00B050"/>
+        </w:rPr>
+      </w:pPr>
+      <w:r>
+        <w:rPr>
+          <w:color w:val="00B050"/>
+        </w:rPr>
         <w:t>Base attack green-violet</w:t>
       </w:r>
     </w:p>
     <w:p>
-      <w:r>
+      <w:pPr>
+        <w:rPr>
+          <w:color w:val="00B050"/>
+        </w:rPr>
+      </w:pPr>
+      <w:r>
+        <w:rPr>
+          <w:color w:val="00B050"/>
+        </w:rPr>
         <w:t>Long range</w:t>
       </w:r>
     </w:p>
     <w:p>
-      <w:r>
+      <w:pPr>
+        <w:rPr>
+          <w:color w:val="00B050"/>
+        </w:rPr>
+      </w:pPr>
+      <w:r>
+        <w:rPr>
+          <w:color w:val="00B050"/>
+        </w:rPr>
         <w:t>High damage</w:t>
       </w:r>
     </w:p>
     <w:p>
-      <w:r>
+      <w:pPr>
+        <w:rPr>
+          <w:color w:val="00B050"/>
+        </w:rPr>
+      </w:pPr>
+      <w:r>
+        <w:rPr>
+          <w:color w:val="00B050"/>
+        </w:rPr>
         <w:t>Power up: disguise as an enemy for a short period, that makes you undetectectable.</w:t>
       </w:r>
     </w:p>
     <w:p>
-      <w:r>
+      <w:pPr>
+        <w:rPr>
+          <w:color w:val="00B050"/>
+        </w:rPr>
+      </w:pPr>
+      <w:r>
+        <w:rPr>
+          <w:color w:val="00B050"/>
+        </w:rPr>
         <w:t>Gameplay: shoots form distance, and has a stealth ability to reposition himself in case of danger.</w:t>
       </w:r>
     </w:p>
     <w:p/>
     <w:p>
-      <w:r>
+      <w:pPr>
+        <w:rPr>
+          <w:color w:val="00B0F0"/>
+        </w:rPr>
+      </w:pPr>
+      <w:r>
+        <w:rPr>
+          <w:color w:val="00B0F0"/>
+        </w:rPr>
         <w:t xml:space="preserve">Backdoor </w:t>
       </w:r>
     </w:p>
     <w:p>
-      <w:r>
+      <w:pPr>
+        <w:rPr>
+          <w:color w:val="00B0F0"/>
+        </w:rPr>
+      </w:pPr>
+      <w:r>
+        <w:rPr>
+          <w:color w:val="00B0F0"/>
+        </w:rPr>
         <w:t>Medium health</w:t>
       </w:r>
     </w:p>
     <w:p>
-      <w:r>
+      <w:pPr>
+        <w:rPr>
+          <w:color w:val="00B0F0"/>
+        </w:rPr>
+      </w:pPr>
+      <w:r>
+        <w:rPr>
+          <w:color w:val="00B0F0"/>
+        </w:rPr>
         <w:t>Base attack: blue?</w:t>
       </w:r>
     </w:p>
     <w:p>
-      <w:r>
+      <w:pPr>
+        <w:rPr>
+          <w:color w:val="00B0F0"/>
+        </w:rPr>
+      </w:pPr>
+      <w:r>
+        <w:rPr>
+          <w:color w:val="00B0F0"/>
+        </w:rPr>
         <w:t>Short range or melee</w:t>
       </w:r>
     </w:p>
     <w:p>
-      <w:r>
+      <w:pPr>
+        <w:rPr>
+          <w:color w:val="00B0F0"/>
+        </w:rPr>
+      </w:pPr>
+      <w:r>
+        <w:rPr>
+          <w:color w:val="00B0F0"/>
+        </w:rPr>
         <w:t>High damage</w:t>
       </w:r>
     </w:p>
     <w:p>
-      <w:r>
-        <w:t>Powerup</w:t>
-      </w:r>
-      <w:r>
-        <w:t>: can perform a small blink, that can teleport him through walls</w:t>
-      </w:r>
-    </w:p>
-    <w:p>
-      <w:r>
+      <w:pPr>
+        <w:rPr>
+          <w:color w:val="00B0F0"/>
+        </w:rPr>
+      </w:pPr>
+      <w:r>
+        <w:rPr>
+          <w:color w:val="00B0F0"/>
+        </w:rPr>
+        <w:t>Powerup: can perform a small blink, that can teleport him through walls</w:t>
+      </w:r>
+    </w:p>
+    <w:p>
+      <w:pPr>
+        <w:rPr>
+          <w:color w:val="00B0F0"/>
+        </w:rPr>
+      </w:pPr>
+      <w:r>
+        <w:rPr>
+          <w:color w:val="00B0F0"/>
+        </w:rPr>
         <w:t>Gameplay</w:t>
       </w:r>
       <w:r>
+        <w:rPr>
+          <w:color w:val="00B0F0"/>
+        </w:rPr>
         <w:t>: try to progress as quickly as possible, avoiding bullets with his high mobility and assassinate them closing the gap between</w:t>
       </w:r>
     </w:p>
     <w:p/>
     <w:p>
-      <w:r>
+      <w:pPr>
+        <w:rPr>
+          <w:color w:val="CCCC00"/>
+        </w:rPr>
+      </w:pPr>
+      <w:r>
+        <w:rPr>
+          <w:color w:val="CCCC00"/>
+        </w:rPr>
         <w:t>Fisher</w:t>
       </w:r>
     </w:p>
     <w:p>
-      <w:r>
+      <w:pPr>
+        <w:rPr>
+          <w:color w:val="CCCC00"/>
+        </w:rPr>
+      </w:pPr>
+      <w:r>
+        <w:rPr>
+          <w:color w:val="CCCC00"/>
+        </w:rPr>
         <w:t>Medium health</w:t>
       </w:r>
     </w:p>
     <w:p>
-      <w:r>
+      <w:pPr>
+        <w:rPr>
+          <w:color w:val="CCCC00"/>
+        </w:rPr>
+      </w:pPr>
+      <w:r>
+        <w:rPr>
+          <w:color w:val="CCCC00"/>
+        </w:rPr>
         <w:t>Base attack: yellow</w:t>
       </w:r>
     </w:p>
     <w:p>
-      <w:r>
+      <w:pPr>
+        <w:rPr>
+          <w:color w:val="CCCC00"/>
+        </w:rPr>
+      </w:pPr>
+      <w:r>
+        <w:rPr>
+          <w:color w:val="CCCC00"/>
+        </w:rPr>
         <w:t>Middle range</w:t>
       </w:r>
     </w:p>
     <w:p>
-      <w:r>
+      <w:pPr>
+        <w:rPr>
+          <w:color w:val="CCCC00"/>
+        </w:rPr>
+      </w:pPr>
+      <w:r>
+        <w:rPr>
+          <w:color w:val="CCCC00"/>
+        </w:rPr>
         <w:t>Medium damage</w:t>
       </w:r>
-    </w:p>
-    <w:p>
-      <w:r>
+      <w:bookmarkStart w:id="0" w:name="_GoBack"/>
+      <w:bookmarkEnd w:id="0"/>
+    </w:p>
+    <w:p>
+      <w:pPr>
+        <w:rPr>
+          <w:color w:val="CCCC00"/>
+        </w:rPr>
+      </w:pPr>
+      <w:r>
+        <w:rPr>
+          <w:color w:val="CCCC00"/>
+        </w:rPr>
         <w:lastRenderedPageBreak/>
         <w:t>Powerup: can place baits that will attract enemies</w:t>
       </w:r>
     </w:p>
     <w:p>
-      <w:r>
+      <w:pPr>
+        <w:rPr>
+          <w:color w:val="CCCC00"/>
+        </w:rPr>
+      </w:pPr>
+      <w:r>
+        <w:rPr>
+          <w:color w:val="CCCC00"/>
+        </w:rPr>
         <w:t>Gameplay</w:t>
       </w:r>
       <w:r>
-        <w:t>: proceeds slowly using his powerup for tricky situations. Since is really powerful, it will have a long cd</w:t>
-      </w:r>
-      <w:bookmarkStart w:id="0" w:name="_GoBack"/>
-      <w:bookmarkEnd w:id="0"/>
+        <w:rPr>
+          <w:color w:val="CCCC00"/>
+        </w:rPr>
+        <w:t xml:space="preserve">: proceeds slowly using his powerup for tricky situations. Since is </w:t>
+      </w:r>
+      <w:proofErr w:type="gramStart"/>
+      <w:r>
+        <w:rPr>
+          <w:color w:val="CCCC00"/>
+        </w:rPr>
+        <w:t>really powerful</w:t>
+      </w:r>
+      <w:proofErr w:type="gramEnd"/>
+      <w:r>
+        <w:rPr>
+          <w:color w:val="CCCC00"/>
+        </w:rPr>
+        <w:t>, it will have a long cd</w:t>
+      </w:r>
     </w:p>
     <w:sectPr>
       <w:pgSz w:w="11906" w:h="16838"/>
@@ -300,6 +547,7 @@
     <w:lsdException w:name="HTML Sample" w:semiHidden="1" w:unhideWhenUsed="1"/>
     <w:lsdException w:name="HTML Typewriter" w:semiHidden="1" w:unhideWhenUsed="1"/>
     <w:lsdException w:name="HTML Variable" w:semiHidden="1" w:unhideWhenUsed="1"/>
+    <w:lsdException w:name="Normal Table" w:semiHidden="1" w:unhideWhenUsed="1"/>
     <w:lsdException w:name="annotation subject" w:semiHidden="1" w:unhideWhenUsed="1"/>
     <w:lsdException w:name="No List" w:semiHidden="1" w:unhideWhenUsed="1"/>
     <w:lsdException w:name="Outline List 1" w:semiHidden="1" w:unhideWhenUsed="1"/>
@@ -343,8 +591,10 @@
     <w:lsdException w:name="Table Elegant" w:semiHidden="1" w:unhideWhenUsed="1"/>
     <w:lsdException w:name="Table Professional" w:semiHidden="1" w:unhideWhenUsed="1"/>
     <w:lsdException w:name="Table Subtle 1" w:semiHidden="1" w:unhideWhenUsed="1"/>
+    <w:lsdException w:name="Table Subtle 2" w:semiHidden="1" w:unhideWhenUsed="1"/>
     <w:lsdException w:name="Table Web 1" w:semiHidden="1" w:unhideWhenUsed="1"/>
     <w:lsdException w:name="Table Web 2" w:semiHidden="1" w:unhideWhenUsed="1"/>
+    <w:lsdException w:name="Table Web 3" w:semiHidden="1" w:unhideWhenUsed="1"/>
     <w:lsdException w:name="Balloon Text" w:semiHidden="1" w:unhideWhenUsed="1"/>
     <w:lsdException w:name="Table Grid" w:uiPriority="39"/>
     <w:lsdException w:name="Table Theme" w:semiHidden="1" w:unhideWhenUsed="1"/>

</xml_diff>